<commit_message>
Added new sql files for reporting views and backups
</commit_message>
<xml_diff>
--- a/Final/Final.docx
+++ b/Final/Final.docx
@@ -1,6 +1,6 @@
 
 <file path=word/document.xml><?xml version="1.0" encoding="utf-8"?>
-<w:document xmlns:wpc="http://schemas.microsoft.com/office/word/2010/wordprocessingCanvas" xmlns:cx="http://schemas.microsoft.com/office/drawing/2014/chartex" xmlns:cx1="http://schemas.microsoft.com/office/drawing/2015/9/8/chartex" xmlns:cx2="http://schemas.microsoft.com/office/drawing/2015/10/21/chartex" xmlns:cx3="http://schemas.microsoft.com/office/drawing/2016/5/9/chartex" xmlns:cx4="http://schemas.microsoft.com/office/drawing/2016/5/10/chartex" xmlns:cx5="http://schemas.microsoft.com/office/drawing/2016/5/11/chartex" xmlns:cx6="http://schemas.microsoft.com/office/drawing/2016/5/12/chartex" xmlns:cx7="http://schemas.microsoft.com/office/drawing/2016/5/13/chartex" xmlns:cx8="http://schemas.microsoft.com/office/drawing/2016/5/14/chartex" xmlns:mc="http://schemas.openxmlformats.org/markup-compatibility/2006" xmlns:o="urn:schemas-microsoft-com:office:office" xmlns:r="http://schemas.openxmlformats.org/officeDocument/2006/relationships" xmlns:m="http://schemas.openxmlformats.org/officeDocument/2006/math" xmlns:v="urn:schemas-microsoft-com:vml" xmlns:wp14="http://schemas.microsoft.com/office/word/2010/wordprocessingDrawing" xmlns:wp="http://schemas.openxmlformats.org/drawingml/2006/wordprocessingDrawing" xmlns:w10="urn:schemas-microsoft-com:office:word" xmlns:w="http://schemas.openxmlformats.org/wordprocessingml/2006/main" xmlns:w14="http://schemas.microsoft.com/office/word/2010/wordml" xmlns:w15="http://schemas.microsoft.com/office/word/2012/wordml" xmlns:w16se="http://schemas.microsoft.com/office/word/2015/wordml/symex" xmlns:wpg="http://schemas.microsoft.com/office/word/2010/wordprocessingGroup" xmlns:wpi="http://schemas.microsoft.com/office/word/2010/wordprocessingInk" xmlns:wne="http://schemas.microsoft.com/office/word/2006/wordml" xmlns:wps="http://schemas.microsoft.com/office/word/2010/wordprocessingShape" mc:Ignorable="w14 w15 w16se wp14">
+<w:document xmlns:wpc="http://schemas.microsoft.com/office/word/2010/wordprocessingCanvas" xmlns:cx="http://schemas.microsoft.com/office/drawing/2014/chartex" xmlns:cx1="http://schemas.microsoft.com/office/drawing/2015/9/8/chartex" xmlns:cx2="http://schemas.microsoft.com/office/drawing/2015/10/21/chartex" xmlns:cx3="http://schemas.microsoft.com/office/drawing/2016/5/9/chartex" xmlns:cx4="http://schemas.microsoft.com/office/drawing/2016/5/10/chartex" xmlns:cx5="http://schemas.microsoft.com/office/drawing/2016/5/11/chartex" xmlns:cx6="http://schemas.microsoft.com/office/drawing/2016/5/12/chartex" xmlns:cx7="http://schemas.microsoft.com/office/drawing/2016/5/13/chartex" xmlns:cx8="http://schemas.microsoft.com/office/drawing/2016/5/14/chartex" xmlns:mc="http://schemas.openxmlformats.org/markup-compatibility/2006" xmlns:aink="http://schemas.microsoft.com/office/drawing/2016/ink" xmlns:o="urn:schemas-microsoft-com:office:office" xmlns:r="http://schemas.openxmlformats.org/officeDocument/2006/relationships" xmlns:m="http://schemas.openxmlformats.org/officeDocument/2006/math" xmlns:v="urn:schemas-microsoft-com:vml" xmlns:wp14="http://schemas.microsoft.com/office/word/2010/wordprocessingDrawing" xmlns:wp="http://schemas.openxmlformats.org/drawingml/2006/wordprocessingDrawing" xmlns:w10="urn:schemas-microsoft-com:office:word" xmlns:w="http://schemas.openxmlformats.org/wordprocessingml/2006/main" xmlns:w14="http://schemas.microsoft.com/office/word/2010/wordml" xmlns:w15="http://schemas.microsoft.com/office/word/2012/wordml" xmlns:w16se="http://schemas.microsoft.com/office/word/2015/wordml/symex" xmlns:wpg="http://schemas.microsoft.com/office/word/2010/wordprocessingGroup" xmlns:wpi="http://schemas.microsoft.com/office/word/2010/wordprocessingInk" xmlns:wne="http://schemas.microsoft.com/office/word/2006/wordml" xmlns:wps="http://schemas.microsoft.com/office/word/2010/wordprocessingShape" mc:Ignorable="w14 w15 w16se wp14">
   <w:body>
     <w:p>
       <w:pPr>
@@ -27,13 +27,23 @@
           <w:sz w:val="32"/>
         </w:rPr>
       </w:pPr>
+      <w:proofErr w:type="spellStart"/>
       <w:r>
         <w:rPr>
           <w:rFonts w:ascii="Segoe UI" w:hAnsi="Segoe UI" w:cs="Segoe UI"/>
           <w:color w:val="7030A0"/>
           <w:sz w:val="32"/>
         </w:rPr>
-        <w:t>iSchool Info 340</w:t>
+        <w:t>iSchool</w:t>
+      </w:r>
+      <w:proofErr w:type="spellEnd"/>
+      <w:r>
+        <w:rPr>
+          <w:rFonts w:ascii="Segoe UI" w:hAnsi="Segoe UI" w:cs="Segoe UI"/>
+          <w:color w:val="7030A0"/>
+          <w:sz w:val="32"/>
+        </w:rPr>
+        <w:t xml:space="preserve"> Info 340</w:t>
       </w:r>
     </w:p>
     <w:p>
@@ -69,8 +79,6 @@
       <w:r>
         <w:t xml:space="preserve">and </w:t>
       </w:r>
-      <w:bookmarkStart w:id="0" w:name="_GoBack"/>
-      <w:bookmarkEnd w:id="0"/>
       <w:r>
         <w:t>implement</w:t>
       </w:r>
@@ -318,7 +326,13 @@
         <w:spacing w:after="200" w:line="276" w:lineRule="auto"/>
       </w:pPr>
       <w:r>
-        <w:t>One or more Excel Reports</w:t>
+        <w:t xml:space="preserve">One or more Excel </w:t>
+      </w:r>
+      <w:r>
+        <w:t>r</w:t>
+      </w:r>
+      <w:r>
+        <w:t>eports</w:t>
       </w:r>
     </w:p>
     <w:p>
@@ -334,10 +348,34 @@
         <w:t xml:space="preserve">One or more </w:t>
       </w:r>
       <w:r>
-        <w:t>Report Builder Report</w:t>
+        <w:t>Report Builder r</w:t>
+      </w:r>
+      <w:r>
+        <w:t>eport</w:t>
       </w:r>
       <w:r>
         <w:t>s</w:t>
+      </w:r>
+    </w:p>
+    <w:p>
+      <w:pPr>
+        <w:pStyle w:val="ListParagraph"/>
+        <w:numPr>
+          <w:ilvl w:val="0"/>
+          <w:numId w:val="16"/>
+        </w:numPr>
+        <w:spacing w:after="200" w:line="276" w:lineRule="auto"/>
+      </w:pPr>
+      <w:r>
+        <w:t xml:space="preserve">One or more </w:t>
+      </w:r>
+      <w:proofErr w:type="spellStart"/>
+      <w:r>
+        <w:t>PowerBI</w:t>
+      </w:r>
+      <w:proofErr w:type="spellEnd"/>
+      <w:r>
+        <w:t xml:space="preserve"> reports</w:t>
       </w:r>
     </w:p>
     <w:p>
@@ -493,6 +531,372 @@
       </w:r>
     </w:p>
     <w:p>
+      <w:r>
+        <w:t>Please remember to use normalization, constraints, and abstraction layers. Each table needs a view showing the table's data and an insert, update, and delete stored procedure. All stored procedures must have explicit transactions and error handling.</w:t>
+      </w:r>
+      <w:r>
+        <w:t xml:space="preserve"> Let's, put this code </w:t>
+      </w:r>
+      <w:r>
+        <w:t>at the bottom of</w:t>
+      </w:r>
+      <w:r>
+        <w:t xml:space="preserve"> the SQL Import script.</w:t>
+      </w:r>
+      <w:r>
+        <w:t xml:space="preserve"> </w:t>
+      </w:r>
+    </w:p>
+    <w:p>
+      <w:r>
+        <w:t>Example:</w:t>
+      </w:r>
+    </w:p>
+    <w:p>
+      <w:pPr>
+        <w:ind w:left="720"/>
+      </w:pPr>
+      <w:r>
+        <w:t>&lt;all the code you use to import some starting data into your DB&gt;</w:t>
+      </w:r>
+    </w:p>
+    <w:p>
+      <w:pPr>
+        <w:ind w:left="720"/>
+      </w:pPr>
+      <w:r>
+        <w:t>...</w:t>
+      </w:r>
+    </w:p>
+    <w:p>
+      <w:pPr>
+        <w:pStyle w:val="NoSpacing"/>
+        <w:ind w:left="720"/>
+      </w:pPr>
+      <w:r>
+        <w:t>Exec pMyInsSproc</w:t>
+      </w:r>
+      <w:r>
+        <w:t>T1</w:t>
+      </w:r>
+    </w:p>
+    <w:p>
+      <w:pPr>
+        <w:pStyle w:val="NoSpacing"/>
+        <w:ind w:left="720"/>
+      </w:pPr>
+      <w:r>
+        <w:t xml:space="preserve">Exec </w:t>
+      </w:r>
+      <w:proofErr w:type="spellStart"/>
+      <w:r>
+        <w:t>pMy</w:t>
+      </w:r>
+      <w:r>
+        <w:t>Upd</w:t>
+      </w:r>
+      <w:r>
+        <w:t>Sproc</w:t>
+      </w:r>
+      <w:proofErr w:type="spellEnd"/>
+      <w:r>
+        <w:t xml:space="preserve"> </w:t>
+      </w:r>
+      <w:r>
+        <w:t>T1</w:t>
+      </w:r>
+    </w:p>
+    <w:p>
+      <w:pPr>
+        <w:pStyle w:val="NoSpacing"/>
+        <w:ind w:left="720"/>
+      </w:pPr>
+      <w:r>
+        <w:t xml:space="preserve">Exec </w:t>
+      </w:r>
+      <w:proofErr w:type="spellStart"/>
+      <w:r>
+        <w:t>pM</w:t>
+      </w:r>
+      <w:r>
+        <w:t>yDelS</w:t>
+      </w:r>
+      <w:r>
+        <w:t>proc</w:t>
+      </w:r>
+      <w:proofErr w:type="spellEnd"/>
+      <w:r>
+        <w:t xml:space="preserve"> </w:t>
+      </w:r>
+      <w:r>
+        <w:t>T1</w:t>
+      </w:r>
+    </w:p>
+    <w:p>
+      <w:pPr>
+        <w:ind w:left="720"/>
+      </w:pPr>
+      <w:r>
+        <w:t xml:space="preserve">Select * from </w:t>
+      </w:r>
+      <w:proofErr w:type="spellStart"/>
+      <w:r>
+        <w:t>vMyView</w:t>
+      </w:r>
+      <w:proofErr w:type="spellEnd"/>
+      <w:r>
+        <w:t xml:space="preserve"> </w:t>
+      </w:r>
+      <w:r>
+        <w:t>T1</w:t>
+      </w:r>
+    </w:p>
+    <w:p>
+      <w:pPr>
+        <w:pStyle w:val="NoSpacing"/>
+        <w:ind w:left="720"/>
+      </w:pPr>
+      <w:r>
+        <w:t xml:space="preserve">Exec </w:t>
+      </w:r>
+      <w:proofErr w:type="spellStart"/>
+      <w:r>
+        <w:t>pMyInsSproc</w:t>
+      </w:r>
+      <w:proofErr w:type="spellEnd"/>
+      <w:r>
+        <w:t xml:space="preserve"> </w:t>
+      </w:r>
+      <w:r>
+        <w:t>T</w:t>
+      </w:r>
+      <w:r>
+        <w:t>2</w:t>
+      </w:r>
+    </w:p>
+    <w:p>
+      <w:pPr>
+        <w:pStyle w:val="NoSpacing"/>
+        <w:ind w:left="720"/>
+      </w:pPr>
+      <w:r>
+        <w:t xml:space="preserve">Exec </w:t>
+      </w:r>
+      <w:proofErr w:type="spellStart"/>
+      <w:r>
+        <w:t>pMyUpdSproc</w:t>
+      </w:r>
+      <w:proofErr w:type="spellEnd"/>
+      <w:r>
+        <w:t xml:space="preserve"> </w:t>
+      </w:r>
+      <w:r>
+        <w:t>T</w:t>
+      </w:r>
+      <w:r>
+        <w:t>2</w:t>
+      </w:r>
+    </w:p>
+    <w:p>
+      <w:pPr>
+        <w:pStyle w:val="NoSpacing"/>
+        <w:ind w:left="720"/>
+      </w:pPr>
+      <w:r>
+        <w:t xml:space="preserve">Exec </w:t>
+      </w:r>
+      <w:proofErr w:type="spellStart"/>
+      <w:r>
+        <w:t>pMyDelSproc</w:t>
+      </w:r>
+      <w:proofErr w:type="spellEnd"/>
+      <w:r>
+        <w:t xml:space="preserve"> </w:t>
+      </w:r>
+      <w:r>
+        <w:t>T</w:t>
+      </w:r>
+      <w:r>
+        <w:t>2</w:t>
+      </w:r>
+    </w:p>
+    <w:p>
+      <w:pPr>
+        <w:ind w:left="720"/>
+      </w:pPr>
+      <w:r>
+        <w:t xml:space="preserve">Select * from </w:t>
+      </w:r>
+      <w:proofErr w:type="spellStart"/>
+      <w:r>
+        <w:t>vMyView</w:t>
+      </w:r>
+      <w:proofErr w:type="spellEnd"/>
+      <w:r>
+        <w:t xml:space="preserve"> </w:t>
+      </w:r>
+      <w:r>
+        <w:t>T</w:t>
+      </w:r>
+      <w:r>
+        <w:t>2</w:t>
+      </w:r>
+    </w:p>
+    <w:p>
+      <w:pPr>
+        <w:pStyle w:val="Heading2"/>
+      </w:pPr>
+      <w:r>
+        <w:lastRenderedPageBreak/>
+        <w:t xml:space="preserve">Flow of Project </w:t>
+      </w:r>
+    </w:p>
+    <w:p>
+      <w:r>
+        <w:t>I suggest you perform the final in the following order.</w:t>
+      </w:r>
+    </w:p>
+    <w:p>
+      <w:pPr>
+        <w:pStyle w:val="ListParagraph"/>
+        <w:numPr>
+          <w:ilvl w:val="0"/>
+          <w:numId w:val="25"/>
+        </w:numPr>
+      </w:pPr>
+      <w:r>
+        <w:t xml:space="preserve">Create a development documentation with Excel </w:t>
+      </w:r>
+    </w:p>
+    <w:p>
+      <w:pPr>
+        <w:pStyle w:val="ListParagraph"/>
+        <w:numPr>
+          <w:ilvl w:val="0"/>
+          <w:numId w:val="25"/>
+        </w:numPr>
+      </w:pPr>
+      <w:r>
+        <w:t>Create an ERD</w:t>
+      </w:r>
+    </w:p>
+    <w:p>
+      <w:pPr>
+        <w:pStyle w:val="ListParagraph"/>
+        <w:numPr>
+          <w:ilvl w:val="0"/>
+          <w:numId w:val="25"/>
+        </w:numPr>
+      </w:pPr>
+      <w:r>
+        <w:t>Create a SQL database script</w:t>
+      </w:r>
+    </w:p>
+    <w:p>
+      <w:pPr>
+        <w:pStyle w:val="ListParagraph"/>
+        <w:numPr>
+          <w:ilvl w:val="0"/>
+          <w:numId w:val="25"/>
+        </w:numPr>
+      </w:pPr>
+      <w:r>
+        <w:t xml:space="preserve">Create an Import of sample data </w:t>
+      </w:r>
+    </w:p>
+    <w:p>
+      <w:pPr>
+        <w:pStyle w:val="ListParagraph"/>
+        <w:numPr>
+          <w:ilvl w:val="0"/>
+          <w:numId w:val="25"/>
+        </w:numPr>
+      </w:pPr>
+      <w:r>
+        <w:t>Create one or more reporting views</w:t>
+      </w:r>
+    </w:p>
+    <w:p>
+      <w:pPr>
+        <w:pStyle w:val="ListParagraph"/>
+        <w:numPr>
+          <w:ilvl w:val="0"/>
+          <w:numId w:val="25"/>
+        </w:numPr>
+      </w:pPr>
+      <w:r>
+        <w:t>Create a backup of the database with sample data</w:t>
+      </w:r>
+    </w:p>
+    <w:p>
+      <w:pPr>
+        <w:pStyle w:val="ListParagraph"/>
+        <w:numPr>
+          <w:ilvl w:val="0"/>
+          <w:numId w:val="25"/>
+        </w:numPr>
+      </w:pPr>
+      <w:r>
+        <w:t>Create one or more Excel reports</w:t>
+      </w:r>
+    </w:p>
+    <w:p>
+      <w:pPr>
+        <w:pStyle w:val="ListParagraph"/>
+        <w:numPr>
+          <w:ilvl w:val="0"/>
+          <w:numId w:val="25"/>
+        </w:numPr>
+      </w:pPr>
+      <w:r>
+        <w:t>Create one or more Report Builder reports</w:t>
+      </w:r>
+    </w:p>
+    <w:p>
+      <w:pPr>
+        <w:pStyle w:val="ListParagraph"/>
+        <w:numPr>
+          <w:ilvl w:val="0"/>
+          <w:numId w:val="25"/>
+        </w:numPr>
+      </w:pPr>
+      <w:r>
+        <w:t xml:space="preserve">Create one or more </w:t>
+      </w:r>
+      <w:proofErr w:type="spellStart"/>
+      <w:r>
+        <w:t>PowerBI</w:t>
+      </w:r>
+      <w:proofErr w:type="spellEnd"/>
+      <w:r>
+        <w:t xml:space="preserve"> reports</w:t>
+      </w:r>
+    </w:p>
+    <w:p>
+      <w:pPr>
+        <w:pStyle w:val="ListParagraph"/>
+        <w:numPr>
+          <w:ilvl w:val="0"/>
+          <w:numId w:val="25"/>
+        </w:numPr>
+      </w:pPr>
+      <w:r>
+        <w:t xml:space="preserve">Create a formal project document with Word </w:t>
+      </w:r>
+    </w:p>
+    <w:p>
+      <w:pPr>
+        <w:pStyle w:val="ListParagraph"/>
+        <w:numPr>
+          <w:ilvl w:val="0"/>
+          <w:numId w:val="25"/>
+        </w:numPr>
+      </w:pPr>
+      <w:r>
+        <w:t>Create Lessons Learned Document</w:t>
+      </w:r>
+    </w:p>
+    <w:p>
       <w:pPr>
         <w:pStyle w:val="Heading2"/>
       </w:pPr>
@@ -571,7 +975,52 @@
         <w:rPr>
           <w:b/>
         </w:rPr>
-        <w:t>Excel and Report Builder Reports</w:t>
+        <w:t>Excel</w:t>
+      </w:r>
+      <w:r>
+        <w:rPr>
+          <w:b/>
+        </w:rPr>
+        <w:t>,</w:t>
+      </w:r>
+      <w:r>
+        <w:rPr>
+          <w:b/>
+        </w:rPr>
+        <w:t xml:space="preserve"> Report Builder</w:t>
+      </w:r>
+      <w:r>
+        <w:rPr>
+          <w:b/>
+        </w:rPr>
+        <w:t xml:space="preserve"> </w:t>
+      </w:r>
+      <w:r>
+        <w:rPr>
+          <w:b/>
+          <w:u w:val="single"/>
+        </w:rPr>
+        <w:t>and</w:t>
+      </w:r>
+      <w:r>
+        <w:rPr>
+          <w:b/>
+        </w:rPr>
+        <w:t xml:space="preserve"> </w:t>
+      </w:r>
+      <w:proofErr w:type="spellStart"/>
+      <w:r>
+        <w:rPr>
+          <w:b/>
+        </w:rPr>
+        <w:t>PowerBI</w:t>
+      </w:r>
+      <w:proofErr w:type="spellEnd"/>
+      <w:r>
+        <w:rPr>
+          <w:b/>
+        </w:rPr>
+        <w:t xml:space="preserve"> Reports</w:t>
       </w:r>
       <w:r>
         <w:t xml:space="preserve">, and </w:t>
@@ -700,7 +1149,6 @@
         </w:numPr>
       </w:pPr>
       <w:r>
-        <w:lastRenderedPageBreak/>
         <w:t xml:space="preserve">In this module, we </w:t>
       </w:r>
       <w:r>
@@ -821,6 +1269,7 @@
         </w:numPr>
       </w:pPr>
       <w:r>
+        <w:lastRenderedPageBreak/>
         <w:t xml:space="preserve">In this Midterm, you </w:t>
       </w:r>
       <w:r>
@@ -1026,7 +1475,10 @@
         <w:t>!</w:t>
       </w:r>
     </w:p>
-    <w:p/>
+    <w:p>
+      <w:bookmarkStart w:id="0" w:name="_GoBack"/>
+      <w:bookmarkEnd w:id="0"/>
+    </w:p>
     <w:p/>
     <w:sectPr>
       <w:pgSz w:w="12240" w:h="15840"/>
@@ -1039,7 +1491,7 @@
 </file>
 
 <file path=word/numbering.xml><?xml version="1.0" encoding="utf-8"?>
-<w:numbering xmlns:wpc="http://schemas.microsoft.com/office/word/2010/wordprocessingCanvas" xmlns:cx="http://schemas.microsoft.com/office/drawing/2014/chartex" xmlns:cx1="http://schemas.microsoft.com/office/drawing/2015/9/8/chartex" xmlns:cx2="http://schemas.microsoft.com/office/drawing/2015/10/21/chartex" xmlns:cx3="http://schemas.microsoft.com/office/drawing/2016/5/9/chartex" xmlns:cx4="http://schemas.microsoft.com/office/drawing/2016/5/10/chartex" xmlns:cx5="http://schemas.microsoft.com/office/drawing/2016/5/11/chartex" xmlns:cx6="http://schemas.microsoft.com/office/drawing/2016/5/12/chartex" xmlns:cx7="http://schemas.microsoft.com/office/drawing/2016/5/13/chartex" xmlns:cx8="http://schemas.microsoft.com/office/drawing/2016/5/14/chartex" xmlns:mc="http://schemas.openxmlformats.org/markup-compatibility/2006" xmlns:o="urn:schemas-microsoft-com:office:office" xmlns:r="http://schemas.openxmlformats.org/officeDocument/2006/relationships" xmlns:m="http://schemas.openxmlformats.org/officeDocument/2006/math" xmlns:v="urn:schemas-microsoft-com:vml" xmlns:wp14="http://schemas.microsoft.com/office/word/2010/wordprocessingDrawing" xmlns:wp="http://schemas.openxmlformats.org/drawingml/2006/wordprocessingDrawing" xmlns:w10="urn:schemas-microsoft-com:office:word" xmlns:w="http://schemas.openxmlformats.org/wordprocessingml/2006/main" xmlns:w14="http://schemas.microsoft.com/office/word/2010/wordml" xmlns:w15="http://schemas.microsoft.com/office/word/2012/wordml" xmlns:w16se="http://schemas.microsoft.com/office/word/2015/wordml/symex" xmlns:wpg="http://schemas.microsoft.com/office/word/2010/wordprocessingGroup" xmlns:wpi="http://schemas.microsoft.com/office/word/2010/wordprocessingInk" xmlns:wne="http://schemas.microsoft.com/office/word/2006/wordml" xmlns:wps="http://schemas.microsoft.com/office/word/2010/wordprocessingShape" mc:Ignorable="w14 w15 w16se wp14">
+<w:numbering xmlns:wpc="http://schemas.microsoft.com/office/word/2010/wordprocessingCanvas" xmlns:cx="http://schemas.microsoft.com/office/drawing/2014/chartex" xmlns:cx1="http://schemas.microsoft.com/office/drawing/2015/9/8/chartex" xmlns:cx2="http://schemas.microsoft.com/office/drawing/2015/10/21/chartex" xmlns:cx3="http://schemas.microsoft.com/office/drawing/2016/5/9/chartex" xmlns:cx4="http://schemas.microsoft.com/office/drawing/2016/5/10/chartex" xmlns:cx5="http://schemas.microsoft.com/office/drawing/2016/5/11/chartex" xmlns:cx6="http://schemas.microsoft.com/office/drawing/2016/5/12/chartex" xmlns:cx7="http://schemas.microsoft.com/office/drawing/2016/5/13/chartex" xmlns:cx8="http://schemas.microsoft.com/office/drawing/2016/5/14/chartex" xmlns:mc="http://schemas.openxmlformats.org/markup-compatibility/2006" xmlns:aink="http://schemas.microsoft.com/office/drawing/2016/ink" xmlns:o="urn:schemas-microsoft-com:office:office" xmlns:r="http://schemas.openxmlformats.org/officeDocument/2006/relationships" xmlns:m="http://schemas.openxmlformats.org/officeDocument/2006/math" xmlns:v="urn:schemas-microsoft-com:vml" xmlns:wp14="http://schemas.microsoft.com/office/word/2010/wordprocessingDrawing" xmlns:wp="http://schemas.openxmlformats.org/drawingml/2006/wordprocessingDrawing" xmlns:w10="urn:schemas-microsoft-com:office:word" xmlns:w="http://schemas.openxmlformats.org/wordprocessingml/2006/main" xmlns:w14="http://schemas.microsoft.com/office/word/2010/wordml" xmlns:w15="http://schemas.microsoft.com/office/word/2012/wordml" xmlns:w16se="http://schemas.microsoft.com/office/word/2015/wordml/symex" xmlns:wpg="http://schemas.microsoft.com/office/word/2010/wordprocessingGroup" xmlns:wpi="http://schemas.microsoft.com/office/word/2010/wordprocessingInk" xmlns:wne="http://schemas.microsoft.com/office/word/2006/wordml" xmlns:wps="http://schemas.microsoft.com/office/word/2010/wordprocessingShape" mc:Ignorable="w14 w15 w16se wp14">
   <w:abstractNum w:abstractNumId="0" w15:restartNumberingAfterBreak="0">
     <w:nsid w:val="110A5534"/>
     <w:multiLevelType w:val="hybridMultilevel"/>
@@ -1552,6 +2004,95 @@
     </w:lvl>
   </w:abstractNum>
   <w:abstractNum w:abstractNumId="5" w15:restartNumberingAfterBreak="0">
+    <w:nsid w:val="35134AC6"/>
+    <w:multiLevelType w:val="hybridMultilevel"/>
+    <w:tmpl w:val="22162D4E"/>
+    <w:lvl w:ilvl="0" w:tplc="651423EC">
+      <w:start w:val="1"/>
+      <w:numFmt w:val="decimal"/>
+      <w:lvlText w:val="%1."/>
+      <w:lvlJc w:val="left"/>
+      <w:pPr>
+        <w:ind w:left="1080" w:hanging="720"/>
+      </w:pPr>
+      <w:rPr>
+        <w:rFonts w:hint="default"/>
+      </w:rPr>
+    </w:lvl>
+    <w:lvl w:ilvl="1" w:tplc="04090019" w:tentative="1">
+      <w:start w:val="1"/>
+      <w:numFmt w:val="lowerLetter"/>
+      <w:lvlText w:val="%2."/>
+      <w:lvlJc w:val="left"/>
+      <w:pPr>
+        <w:ind w:left="1440" w:hanging="360"/>
+      </w:pPr>
+    </w:lvl>
+    <w:lvl w:ilvl="2" w:tplc="0409001B" w:tentative="1">
+      <w:start w:val="1"/>
+      <w:numFmt w:val="lowerRoman"/>
+      <w:lvlText w:val="%3."/>
+      <w:lvlJc w:val="right"/>
+      <w:pPr>
+        <w:ind w:left="2160" w:hanging="180"/>
+      </w:pPr>
+    </w:lvl>
+    <w:lvl w:ilvl="3" w:tplc="0409000F" w:tentative="1">
+      <w:start w:val="1"/>
+      <w:numFmt w:val="decimal"/>
+      <w:lvlText w:val="%4."/>
+      <w:lvlJc w:val="left"/>
+      <w:pPr>
+        <w:ind w:left="2880" w:hanging="360"/>
+      </w:pPr>
+    </w:lvl>
+    <w:lvl w:ilvl="4" w:tplc="04090019" w:tentative="1">
+      <w:start w:val="1"/>
+      <w:numFmt w:val="lowerLetter"/>
+      <w:lvlText w:val="%5."/>
+      <w:lvlJc w:val="left"/>
+      <w:pPr>
+        <w:ind w:left="3600" w:hanging="360"/>
+      </w:pPr>
+    </w:lvl>
+    <w:lvl w:ilvl="5" w:tplc="0409001B" w:tentative="1">
+      <w:start w:val="1"/>
+      <w:numFmt w:val="lowerRoman"/>
+      <w:lvlText w:val="%6."/>
+      <w:lvlJc w:val="right"/>
+      <w:pPr>
+        <w:ind w:left="4320" w:hanging="180"/>
+      </w:pPr>
+    </w:lvl>
+    <w:lvl w:ilvl="6" w:tplc="0409000F" w:tentative="1">
+      <w:start w:val="1"/>
+      <w:numFmt w:val="decimal"/>
+      <w:lvlText w:val="%7."/>
+      <w:lvlJc w:val="left"/>
+      <w:pPr>
+        <w:ind w:left="5040" w:hanging="360"/>
+      </w:pPr>
+    </w:lvl>
+    <w:lvl w:ilvl="7" w:tplc="04090019" w:tentative="1">
+      <w:start w:val="1"/>
+      <w:numFmt w:val="lowerLetter"/>
+      <w:lvlText w:val="%8."/>
+      <w:lvlJc w:val="left"/>
+      <w:pPr>
+        <w:ind w:left="5760" w:hanging="360"/>
+      </w:pPr>
+    </w:lvl>
+    <w:lvl w:ilvl="8" w:tplc="0409001B" w:tentative="1">
+      <w:start w:val="1"/>
+      <w:numFmt w:val="lowerRoman"/>
+      <w:lvlText w:val="%9."/>
+      <w:lvlJc w:val="right"/>
+      <w:pPr>
+        <w:ind w:left="6480" w:hanging="180"/>
+      </w:pPr>
+    </w:lvl>
+  </w:abstractNum>
+  <w:abstractNum w:abstractNumId="6" w15:restartNumberingAfterBreak="0">
     <w:nsid w:val="36FF041E"/>
     <w:multiLevelType w:val="hybridMultilevel"/>
     <w:tmpl w:val="612A25DC"/>
@@ -1664,7 +2205,7 @@
       </w:rPr>
     </w:lvl>
   </w:abstractNum>
-  <w:abstractNum w:abstractNumId="6" w15:restartNumberingAfterBreak="0">
+  <w:abstractNum w:abstractNumId="7" w15:restartNumberingAfterBreak="0">
     <w:nsid w:val="423646A9"/>
     <w:multiLevelType w:val="hybridMultilevel"/>
     <w:tmpl w:val="F0E2D09E"/>
@@ -1777,7 +2318,96 @@
       </w:rPr>
     </w:lvl>
   </w:abstractNum>
-  <w:abstractNum w:abstractNumId="7" w15:restartNumberingAfterBreak="0">
+  <w:abstractNum w:abstractNumId="8" w15:restartNumberingAfterBreak="0">
+    <w:nsid w:val="43CD4B89"/>
+    <w:multiLevelType w:val="hybridMultilevel"/>
+    <w:tmpl w:val="1DA0DBE8"/>
+    <w:lvl w:ilvl="0" w:tplc="651423EC">
+      <w:start w:val="1"/>
+      <w:numFmt w:val="decimal"/>
+      <w:lvlText w:val="%1."/>
+      <w:lvlJc w:val="left"/>
+      <w:pPr>
+        <w:ind w:left="1080" w:hanging="720"/>
+      </w:pPr>
+      <w:rPr>
+        <w:rFonts w:hint="default"/>
+      </w:rPr>
+    </w:lvl>
+    <w:lvl w:ilvl="1" w:tplc="04090019" w:tentative="1">
+      <w:start w:val="1"/>
+      <w:numFmt w:val="lowerLetter"/>
+      <w:lvlText w:val="%2."/>
+      <w:lvlJc w:val="left"/>
+      <w:pPr>
+        <w:ind w:left="1440" w:hanging="360"/>
+      </w:pPr>
+    </w:lvl>
+    <w:lvl w:ilvl="2" w:tplc="0409001B" w:tentative="1">
+      <w:start w:val="1"/>
+      <w:numFmt w:val="lowerRoman"/>
+      <w:lvlText w:val="%3."/>
+      <w:lvlJc w:val="right"/>
+      <w:pPr>
+        <w:ind w:left="2160" w:hanging="180"/>
+      </w:pPr>
+    </w:lvl>
+    <w:lvl w:ilvl="3" w:tplc="0409000F" w:tentative="1">
+      <w:start w:val="1"/>
+      <w:numFmt w:val="decimal"/>
+      <w:lvlText w:val="%4."/>
+      <w:lvlJc w:val="left"/>
+      <w:pPr>
+        <w:ind w:left="2880" w:hanging="360"/>
+      </w:pPr>
+    </w:lvl>
+    <w:lvl w:ilvl="4" w:tplc="04090019" w:tentative="1">
+      <w:start w:val="1"/>
+      <w:numFmt w:val="lowerLetter"/>
+      <w:lvlText w:val="%5."/>
+      <w:lvlJc w:val="left"/>
+      <w:pPr>
+        <w:ind w:left="3600" w:hanging="360"/>
+      </w:pPr>
+    </w:lvl>
+    <w:lvl w:ilvl="5" w:tplc="0409001B" w:tentative="1">
+      <w:start w:val="1"/>
+      <w:numFmt w:val="lowerRoman"/>
+      <w:lvlText w:val="%6."/>
+      <w:lvlJc w:val="right"/>
+      <w:pPr>
+        <w:ind w:left="4320" w:hanging="180"/>
+      </w:pPr>
+    </w:lvl>
+    <w:lvl w:ilvl="6" w:tplc="0409000F" w:tentative="1">
+      <w:start w:val="1"/>
+      <w:numFmt w:val="decimal"/>
+      <w:lvlText w:val="%7."/>
+      <w:lvlJc w:val="left"/>
+      <w:pPr>
+        <w:ind w:left="5040" w:hanging="360"/>
+      </w:pPr>
+    </w:lvl>
+    <w:lvl w:ilvl="7" w:tplc="04090019" w:tentative="1">
+      <w:start w:val="1"/>
+      <w:numFmt w:val="lowerLetter"/>
+      <w:lvlText w:val="%8."/>
+      <w:lvlJc w:val="left"/>
+      <w:pPr>
+        <w:ind w:left="5760" w:hanging="360"/>
+      </w:pPr>
+    </w:lvl>
+    <w:lvl w:ilvl="8" w:tplc="0409001B" w:tentative="1">
+      <w:start w:val="1"/>
+      <w:numFmt w:val="lowerRoman"/>
+      <w:lvlText w:val="%9."/>
+      <w:lvlJc w:val="right"/>
+      <w:pPr>
+        <w:ind w:left="6480" w:hanging="180"/>
+      </w:pPr>
+    </w:lvl>
+  </w:abstractNum>
+  <w:abstractNum w:abstractNumId="9" w15:restartNumberingAfterBreak="0">
     <w:nsid w:val="47F67C7F"/>
     <w:multiLevelType w:val="hybridMultilevel"/>
     <w:tmpl w:val="58A88B74"/>
@@ -1890,7 +2520,7 @@
       </w:rPr>
     </w:lvl>
   </w:abstractNum>
-  <w:abstractNum w:abstractNumId="8" w15:restartNumberingAfterBreak="0">
+  <w:abstractNum w:abstractNumId="10" w15:restartNumberingAfterBreak="0">
     <w:nsid w:val="4EC17CC9"/>
     <w:multiLevelType w:val="hybridMultilevel"/>
     <w:tmpl w:val="ECA04CE8"/>
@@ -2003,7 +2633,7 @@
       </w:rPr>
     </w:lvl>
   </w:abstractNum>
-  <w:abstractNum w:abstractNumId="9" w15:restartNumberingAfterBreak="0">
+  <w:abstractNum w:abstractNumId="11" w15:restartNumberingAfterBreak="0">
     <w:nsid w:val="523F76B1"/>
     <w:multiLevelType w:val="hybridMultilevel"/>
     <w:tmpl w:val="8774EB6A"/>
@@ -2116,7 +2746,7 @@
       </w:rPr>
     </w:lvl>
   </w:abstractNum>
-  <w:abstractNum w:abstractNumId="10" w15:restartNumberingAfterBreak="0">
+  <w:abstractNum w:abstractNumId="12" w15:restartNumberingAfterBreak="0">
     <w:nsid w:val="593E73FF"/>
     <w:multiLevelType w:val="hybridMultilevel"/>
     <w:tmpl w:val="A3D23492"/>
@@ -2229,7 +2859,93 @@
       </w:rPr>
     </w:lvl>
   </w:abstractNum>
-  <w:abstractNum w:abstractNumId="11" w15:restartNumberingAfterBreak="0">
+  <w:abstractNum w:abstractNumId="13" w15:restartNumberingAfterBreak="0">
+    <w:nsid w:val="5CE761AB"/>
+    <w:multiLevelType w:val="hybridMultilevel"/>
+    <w:tmpl w:val="390839BC"/>
+    <w:lvl w:ilvl="0" w:tplc="0409000F">
+      <w:start w:val="1"/>
+      <w:numFmt w:val="decimal"/>
+      <w:lvlText w:val="%1."/>
+      <w:lvlJc w:val="left"/>
+      <w:pPr>
+        <w:ind w:left="720" w:hanging="360"/>
+      </w:pPr>
+    </w:lvl>
+    <w:lvl w:ilvl="1" w:tplc="04090019" w:tentative="1">
+      <w:start w:val="1"/>
+      <w:numFmt w:val="lowerLetter"/>
+      <w:lvlText w:val="%2."/>
+      <w:lvlJc w:val="left"/>
+      <w:pPr>
+        <w:ind w:left="1440" w:hanging="360"/>
+      </w:pPr>
+    </w:lvl>
+    <w:lvl w:ilvl="2" w:tplc="0409001B" w:tentative="1">
+      <w:start w:val="1"/>
+      <w:numFmt w:val="lowerRoman"/>
+      <w:lvlText w:val="%3."/>
+      <w:lvlJc w:val="right"/>
+      <w:pPr>
+        <w:ind w:left="2160" w:hanging="180"/>
+      </w:pPr>
+    </w:lvl>
+    <w:lvl w:ilvl="3" w:tplc="0409000F" w:tentative="1">
+      <w:start w:val="1"/>
+      <w:numFmt w:val="decimal"/>
+      <w:lvlText w:val="%4."/>
+      <w:lvlJc w:val="left"/>
+      <w:pPr>
+        <w:ind w:left="2880" w:hanging="360"/>
+      </w:pPr>
+    </w:lvl>
+    <w:lvl w:ilvl="4" w:tplc="04090019" w:tentative="1">
+      <w:start w:val="1"/>
+      <w:numFmt w:val="lowerLetter"/>
+      <w:lvlText w:val="%5."/>
+      <w:lvlJc w:val="left"/>
+      <w:pPr>
+        <w:ind w:left="3600" w:hanging="360"/>
+      </w:pPr>
+    </w:lvl>
+    <w:lvl w:ilvl="5" w:tplc="0409001B" w:tentative="1">
+      <w:start w:val="1"/>
+      <w:numFmt w:val="lowerRoman"/>
+      <w:lvlText w:val="%6."/>
+      <w:lvlJc w:val="right"/>
+      <w:pPr>
+        <w:ind w:left="4320" w:hanging="180"/>
+      </w:pPr>
+    </w:lvl>
+    <w:lvl w:ilvl="6" w:tplc="0409000F" w:tentative="1">
+      <w:start w:val="1"/>
+      <w:numFmt w:val="decimal"/>
+      <w:lvlText w:val="%7."/>
+      <w:lvlJc w:val="left"/>
+      <w:pPr>
+        <w:ind w:left="5040" w:hanging="360"/>
+      </w:pPr>
+    </w:lvl>
+    <w:lvl w:ilvl="7" w:tplc="04090019" w:tentative="1">
+      <w:start w:val="1"/>
+      <w:numFmt w:val="lowerLetter"/>
+      <w:lvlText w:val="%8."/>
+      <w:lvlJc w:val="left"/>
+      <w:pPr>
+        <w:ind w:left="5760" w:hanging="360"/>
+      </w:pPr>
+    </w:lvl>
+    <w:lvl w:ilvl="8" w:tplc="0409001B" w:tentative="1">
+      <w:start w:val="1"/>
+      <w:numFmt w:val="lowerRoman"/>
+      <w:lvlText w:val="%9."/>
+      <w:lvlJc w:val="right"/>
+      <w:pPr>
+        <w:ind w:left="6480" w:hanging="180"/>
+      </w:pPr>
+    </w:lvl>
+  </w:abstractNum>
+  <w:abstractNum w:abstractNumId="14" w15:restartNumberingAfterBreak="0">
     <w:nsid w:val="5E430CDB"/>
     <w:multiLevelType w:val="hybridMultilevel"/>
     <w:tmpl w:val="C5ECA8EA"/>
@@ -2342,7 +3058,120 @@
       </w:rPr>
     </w:lvl>
   </w:abstractNum>
-  <w:abstractNum w:abstractNumId="12" w15:restartNumberingAfterBreak="0">
+  <w:abstractNum w:abstractNumId="15" w15:restartNumberingAfterBreak="0">
+    <w:nsid w:val="5EF10BB3"/>
+    <w:multiLevelType w:val="hybridMultilevel"/>
+    <w:tmpl w:val="0B7CDE42"/>
+    <w:lvl w:ilvl="0" w:tplc="0409000F">
+      <w:start w:val="1"/>
+      <w:numFmt w:val="decimal"/>
+      <w:lvlText w:val="%1."/>
+      <w:lvlJc w:val="left"/>
+      <w:pPr>
+        <w:ind w:left="720" w:hanging="360"/>
+      </w:pPr>
+      <w:rPr>
+        <w:rFonts w:hint="default"/>
+      </w:rPr>
+    </w:lvl>
+    <w:lvl w:ilvl="1" w:tplc="04090003" w:tentative="1">
+      <w:start w:val="1"/>
+      <w:numFmt w:val="bullet"/>
+      <w:lvlText w:val="o"/>
+      <w:lvlJc w:val="left"/>
+      <w:pPr>
+        <w:ind w:left="1440" w:hanging="360"/>
+      </w:pPr>
+      <w:rPr>
+        <w:rFonts w:ascii="Courier New" w:hAnsi="Courier New" w:cs="Courier New" w:hint="default"/>
+      </w:rPr>
+    </w:lvl>
+    <w:lvl w:ilvl="2" w:tplc="04090005" w:tentative="1">
+      <w:start w:val="1"/>
+      <w:numFmt w:val="bullet"/>
+      <w:lvlText w:val=""/>
+      <w:lvlJc w:val="left"/>
+      <w:pPr>
+        <w:ind w:left="2160" w:hanging="360"/>
+      </w:pPr>
+      <w:rPr>
+        <w:rFonts w:ascii="Wingdings" w:hAnsi="Wingdings" w:hint="default"/>
+      </w:rPr>
+    </w:lvl>
+    <w:lvl w:ilvl="3" w:tplc="04090001" w:tentative="1">
+      <w:start w:val="1"/>
+      <w:numFmt w:val="bullet"/>
+      <w:lvlText w:val=""/>
+      <w:lvlJc w:val="left"/>
+      <w:pPr>
+        <w:ind w:left="2880" w:hanging="360"/>
+      </w:pPr>
+      <w:rPr>
+        <w:rFonts w:ascii="Symbol" w:hAnsi="Symbol" w:hint="default"/>
+      </w:rPr>
+    </w:lvl>
+    <w:lvl w:ilvl="4" w:tplc="04090003" w:tentative="1">
+      <w:start w:val="1"/>
+      <w:numFmt w:val="bullet"/>
+      <w:lvlText w:val="o"/>
+      <w:lvlJc w:val="left"/>
+      <w:pPr>
+        <w:ind w:left="3600" w:hanging="360"/>
+      </w:pPr>
+      <w:rPr>
+        <w:rFonts w:ascii="Courier New" w:hAnsi="Courier New" w:cs="Courier New" w:hint="default"/>
+      </w:rPr>
+    </w:lvl>
+    <w:lvl w:ilvl="5" w:tplc="04090005" w:tentative="1">
+      <w:start w:val="1"/>
+      <w:numFmt w:val="bullet"/>
+      <w:lvlText w:val=""/>
+      <w:lvlJc w:val="left"/>
+      <w:pPr>
+        <w:ind w:left="4320" w:hanging="360"/>
+      </w:pPr>
+      <w:rPr>
+        <w:rFonts w:ascii="Wingdings" w:hAnsi="Wingdings" w:hint="default"/>
+      </w:rPr>
+    </w:lvl>
+    <w:lvl w:ilvl="6" w:tplc="04090001" w:tentative="1">
+      <w:start w:val="1"/>
+      <w:numFmt w:val="bullet"/>
+      <w:lvlText w:val=""/>
+      <w:lvlJc w:val="left"/>
+      <w:pPr>
+        <w:ind w:left="5040" w:hanging="360"/>
+      </w:pPr>
+      <w:rPr>
+        <w:rFonts w:ascii="Symbol" w:hAnsi="Symbol" w:hint="default"/>
+      </w:rPr>
+    </w:lvl>
+    <w:lvl w:ilvl="7" w:tplc="04090003" w:tentative="1">
+      <w:start w:val="1"/>
+      <w:numFmt w:val="bullet"/>
+      <w:lvlText w:val="o"/>
+      <w:lvlJc w:val="left"/>
+      <w:pPr>
+        <w:ind w:left="5760" w:hanging="360"/>
+      </w:pPr>
+      <w:rPr>
+        <w:rFonts w:ascii="Courier New" w:hAnsi="Courier New" w:cs="Courier New" w:hint="default"/>
+      </w:rPr>
+    </w:lvl>
+    <w:lvl w:ilvl="8" w:tplc="04090005" w:tentative="1">
+      <w:start w:val="1"/>
+      <w:numFmt w:val="bullet"/>
+      <w:lvlText w:val=""/>
+      <w:lvlJc w:val="left"/>
+      <w:pPr>
+        <w:ind w:left="6480" w:hanging="360"/>
+      </w:pPr>
+      <w:rPr>
+        <w:rFonts w:ascii="Wingdings" w:hAnsi="Wingdings" w:hint="default"/>
+      </w:rPr>
+    </w:lvl>
+  </w:abstractNum>
+  <w:abstractNum w:abstractNumId="16" w15:restartNumberingAfterBreak="0">
     <w:nsid w:val="621E523E"/>
     <w:multiLevelType w:val="hybridMultilevel"/>
     <w:tmpl w:val="A8BA997C"/>
@@ -2455,7 +3284,7 @@
       </w:rPr>
     </w:lvl>
   </w:abstractNum>
-  <w:abstractNum w:abstractNumId="13" w15:restartNumberingAfterBreak="0">
+  <w:abstractNum w:abstractNumId="17" w15:restartNumberingAfterBreak="0">
     <w:nsid w:val="642B2240"/>
     <w:multiLevelType w:val="hybridMultilevel"/>
     <w:tmpl w:val="49B0529A"/>
@@ -2547,7 +3376,120 @@
       </w:pPr>
     </w:lvl>
   </w:abstractNum>
-  <w:abstractNum w:abstractNumId="14" w15:restartNumberingAfterBreak="0">
+  <w:abstractNum w:abstractNumId="18" w15:restartNumberingAfterBreak="0">
+    <w:nsid w:val="66D36C5B"/>
+    <w:multiLevelType w:val="hybridMultilevel"/>
+    <w:tmpl w:val="49DAC03C"/>
+    <w:lvl w:ilvl="0" w:tplc="04090001">
+      <w:start w:val="1"/>
+      <w:numFmt w:val="bullet"/>
+      <w:lvlText w:val=""/>
+      <w:lvlJc w:val="left"/>
+      <w:pPr>
+        <w:ind w:left="720" w:hanging="360"/>
+      </w:pPr>
+      <w:rPr>
+        <w:rFonts w:ascii="Symbol" w:hAnsi="Symbol" w:hint="default"/>
+      </w:rPr>
+    </w:lvl>
+    <w:lvl w:ilvl="1" w:tplc="04090003" w:tentative="1">
+      <w:start w:val="1"/>
+      <w:numFmt w:val="bullet"/>
+      <w:lvlText w:val="o"/>
+      <w:lvlJc w:val="left"/>
+      <w:pPr>
+        <w:ind w:left="1440" w:hanging="360"/>
+      </w:pPr>
+      <w:rPr>
+        <w:rFonts w:ascii="Courier New" w:hAnsi="Courier New" w:cs="Courier New" w:hint="default"/>
+      </w:rPr>
+    </w:lvl>
+    <w:lvl w:ilvl="2" w:tplc="04090005" w:tentative="1">
+      <w:start w:val="1"/>
+      <w:numFmt w:val="bullet"/>
+      <w:lvlText w:val=""/>
+      <w:lvlJc w:val="left"/>
+      <w:pPr>
+        <w:ind w:left="2160" w:hanging="360"/>
+      </w:pPr>
+      <w:rPr>
+        <w:rFonts w:ascii="Wingdings" w:hAnsi="Wingdings" w:hint="default"/>
+      </w:rPr>
+    </w:lvl>
+    <w:lvl w:ilvl="3" w:tplc="04090001" w:tentative="1">
+      <w:start w:val="1"/>
+      <w:numFmt w:val="bullet"/>
+      <w:lvlText w:val=""/>
+      <w:lvlJc w:val="left"/>
+      <w:pPr>
+        <w:ind w:left="2880" w:hanging="360"/>
+      </w:pPr>
+      <w:rPr>
+        <w:rFonts w:ascii="Symbol" w:hAnsi="Symbol" w:hint="default"/>
+      </w:rPr>
+    </w:lvl>
+    <w:lvl w:ilvl="4" w:tplc="04090003" w:tentative="1">
+      <w:start w:val="1"/>
+      <w:numFmt w:val="bullet"/>
+      <w:lvlText w:val="o"/>
+      <w:lvlJc w:val="left"/>
+      <w:pPr>
+        <w:ind w:left="3600" w:hanging="360"/>
+      </w:pPr>
+      <w:rPr>
+        <w:rFonts w:ascii="Courier New" w:hAnsi="Courier New" w:cs="Courier New" w:hint="default"/>
+      </w:rPr>
+    </w:lvl>
+    <w:lvl w:ilvl="5" w:tplc="04090005" w:tentative="1">
+      <w:start w:val="1"/>
+      <w:numFmt w:val="bullet"/>
+      <w:lvlText w:val=""/>
+      <w:lvlJc w:val="left"/>
+      <w:pPr>
+        <w:ind w:left="4320" w:hanging="360"/>
+      </w:pPr>
+      <w:rPr>
+        <w:rFonts w:ascii="Wingdings" w:hAnsi="Wingdings" w:hint="default"/>
+      </w:rPr>
+    </w:lvl>
+    <w:lvl w:ilvl="6" w:tplc="04090001" w:tentative="1">
+      <w:start w:val="1"/>
+      <w:numFmt w:val="bullet"/>
+      <w:lvlText w:val=""/>
+      <w:lvlJc w:val="left"/>
+      <w:pPr>
+        <w:ind w:left="5040" w:hanging="360"/>
+      </w:pPr>
+      <w:rPr>
+        <w:rFonts w:ascii="Symbol" w:hAnsi="Symbol" w:hint="default"/>
+      </w:rPr>
+    </w:lvl>
+    <w:lvl w:ilvl="7" w:tplc="04090003" w:tentative="1">
+      <w:start w:val="1"/>
+      <w:numFmt w:val="bullet"/>
+      <w:lvlText w:val="o"/>
+      <w:lvlJc w:val="left"/>
+      <w:pPr>
+        <w:ind w:left="5760" w:hanging="360"/>
+      </w:pPr>
+      <w:rPr>
+        <w:rFonts w:ascii="Courier New" w:hAnsi="Courier New" w:cs="Courier New" w:hint="default"/>
+      </w:rPr>
+    </w:lvl>
+    <w:lvl w:ilvl="8" w:tplc="04090005" w:tentative="1">
+      <w:start w:val="1"/>
+      <w:numFmt w:val="bullet"/>
+      <w:lvlText w:val=""/>
+      <w:lvlJc w:val="left"/>
+      <w:pPr>
+        <w:ind w:left="6480" w:hanging="360"/>
+      </w:pPr>
+      <w:rPr>
+        <w:rFonts w:ascii="Wingdings" w:hAnsi="Wingdings" w:hint="default"/>
+      </w:rPr>
+    </w:lvl>
+  </w:abstractNum>
+  <w:abstractNum w:abstractNumId="19" w15:restartNumberingAfterBreak="0">
     <w:nsid w:val="72057FAA"/>
     <w:multiLevelType w:val="hybridMultilevel"/>
     <w:tmpl w:val="DB8AE698"/>
@@ -2660,7 +3602,7 @@
       </w:rPr>
     </w:lvl>
   </w:abstractNum>
-  <w:abstractNum w:abstractNumId="15" w15:restartNumberingAfterBreak="0">
+  <w:abstractNum w:abstractNumId="20" w15:restartNumberingAfterBreak="0">
     <w:nsid w:val="748731D7"/>
     <w:multiLevelType w:val="hybridMultilevel"/>
     <w:tmpl w:val="9058036C"/>
@@ -2773,7 +3715,7 @@
       </w:rPr>
     </w:lvl>
   </w:abstractNum>
-  <w:abstractNum w:abstractNumId="16" w15:restartNumberingAfterBreak="0">
+  <w:abstractNum w:abstractNumId="21" w15:restartNumberingAfterBreak="0">
     <w:nsid w:val="7E1D7DED"/>
     <w:multiLevelType w:val="hybridMultilevel"/>
     <w:tmpl w:val="8DF80280"/>
@@ -2886,7 +3828,7 @@
       </w:rPr>
     </w:lvl>
   </w:abstractNum>
-  <w:abstractNum w:abstractNumId="17" w15:restartNumberingAfterBreak="0">
+  <w:abstractNum w:abstractNumId="22" w15:restartNumberingAfterBreak="0">
     <w:nsid w:val="7ED46053"/>
     <w:multiLevelType w:val="hybridMultilevel"/>
     <w:tmpl w:val="407E7352"/>
@@ -2972,7 +3914,7 @@
       </w:pPr>
     </w:lvl>
   </w:abstractNum>
-  <w:abstractNum w:abstractNumId="18" w15:restartNumberingAfterBreak="0">
+  <w:abstractNum w:abstractNumId="23" w15:restartNumberingAfterBreak="0">
     <w:nsid w:val="7F2C01D2"/>
     <w:multiLevelType w:val="hybridMultilevel"/>
     <w:tmpl w:val="FB2C9384"/>
@@ -3086,55 +4028,55 @@
     </w:lvl>
   </w:abstractNum>
   <w:num w:numId="1">
-    <w:abstractNumId w:val="7"/>
+    <w:abstractNumId w:val="9"/>
   </w:num>
   <w:num w:numId="2">
-    <w:abstractNumId w:val="8"/>
+    <w:abstractNumId w:val="10"/>
   </w:num>
   <w:num w:numId="3">
-    <w:abstractNumId w:val="9"/>
+    <w:abstractNumId w:val="11"/>
   </w:num>
   <w:num w:numId="4">
-    <w:abstractNumId w:val="17"/>
+    <w:abstractNumId w:val="22"/>
   </w:num>
   <w:num w:numId="5">
-    <w:abstractNumId w:val="14"/>
+    <w:abstractNumId w:val="19"/>
   </w:num>
   <w:num w:numId="6">
     <w:abstractNumId w:val="3"/>
   </w:num>
   <w:num w:numId="7">
-    <w:abstractNumId w:val="10"/>
+    <w:abstractNumId w:val="12"/>
   </w:num>
   <w:num w:numId="8">
-    <w:abstractNumId w:val="15"/>
+    <w:abstractNumId w:val="20"/>
   </w:num>
   <w:num w:numId="9">
     <w:abstractNumId w:val="1"/>
   </w:num>
   <w:num w:numId="10">
-    <w:abstractNumId w:val="5"/>
+    <w:abstractNumId w:val="6"/>
   </w:num>
   <w:num w:numId="11">
-    <w:abstractNumId w:val="12"/>
+    <w:abstractNumId w:val="16"/>
   </w:num>
   <w:num w:numId="12">
     <w:abstractNumId w:val="4"/>
   </w:num>
   <w:num w:numId="13">
-    <w:abstractNumId w:val="13"/>
+    <w:abstractNumId w:val="17"/>
   </w:num>
   <w:num w:numId="14">
-    <w:abstractNumId w:val="11"/>
+    <w:abstractNumId w:val="14"/>
   </w:num>
   <w:num w:numId="15">
-    <w:abstractNumId w:val="6"/>
+    <w:abstractNumId w:val="7"/>
   </w:num>
   <w:num w:numId="16">
     <w:abstractNumId w:val="2"/>
   </w:num>
   <w:num w:numId="17">
-    <w:abstractNumId w:val="16"/>
+    <w:abstractNumId w:val="21"/>
   </w:num>
   <w:num w:numId="18">
     <w:abstractNumId w:val="0"/>
@@ -3170,7 +4112,22 @@
     <w:abstractNumId w:val="0"/>
   </w:num>
   <w:num w:numId="20">
+    <w:abstractNumId w:val="23"/>
+  </w:num>
+  <w:num w:numId="21">
     <w:abstractNumId w:val="18"/>
+  </w:num>
+  <w:num w:numId="22">
+    <w:abstractNumId w:val="15"/>
+  </w:num>
+  <w:num w:numId="23">
+    <w:abstractNumId w:val="13"/>
+  </w:num>
+  <w:num w:numId="24">
+    <w:abstractNumId w:val="5"/>
+  </w:num>
+  <w:num w:numId="25">
+    <w:abstractNumId w:val="8"/>
   </w:num>
 </w:numbering>
 </file>
@@ -3897,6 +4854,44 @@
       <w:szCs w:val="24"/>
     </w:rPr>
   </w:style>
+  <w:style w:type="character" w:customStyle="1" w:styleId="font81">
+    <w:name w:val="font81"/>
+    <w:basedOn w:val="DefaultParagraphFont"/>
+    <w:rsid w:val="00323AD1"/>
+    <w:rPr>
+      <w:rFonts w:ascii="Times New Roman" w:hAnsi="Times New Roman" w:cs="Times New Roman" w:hint="default"/>
+      <w:b w:val="0"/>
+      <w:bCs w:val="0"/>
+      <w:i w:val="0"/>
+      <w:iCs w:val="0"/>
+      <w:strike w:val="0"/>
+      <w:dstrike w:val="0"/>
+      <w:color w:val="000000"/>
+      <w:sz w:val="14"/>
+      <w:szCs w:val="14"/>
+      <w:u w:val="none"/>
+      <w:effect w:val="none"/>
+    </w:rPr>
+  </w:style>
+  <w:style w:type="character" w:customStyle="1" w:styleId="font71">
+    <w:name w:val="font71"/>
+    <w:basedOn w:val="DefaultParagraphFont"/>
+    <w:rsid w:val="00323AD1"/>
+    <w:rPr>
+      <w:rFonts w:ascii="Calibri" w:hAnsi="Calibri" w:cs="Calibri" w:hint="default"/>
+      <w:b w:val="0"/>
+      <w:bCs w:val="0"/>
+      <w:i w:val="0"/>
+      <w:iCs w:val="0"/>
+      <w:strike w:val="0"/>
+      <w:dstrike w:val="0"/>
+      <w:color w:val="000000"/>
+      <w:sz w:val="22"/>
+      <w:szCs w:val="22"/>
+      <w:u w:val="none"/>
+      <w:effect w:val="none"/>
+    </w:rPr>
+  </w:style>
 </w:styles>
 </file>
 

</xml_diff>